<commit_message>
GSF version stable 2.0  : prise en compte des remarques et améliorations diverses, suite à la présentation du 26 février 2020.
</commit_message>
<xml_diff>
--- a/design/Gestion de sessions de formation - V2.docx
+++ b/design/Gestion de sessions de formation - V2.docx
@@ -18,6 +18,13 @@
       </w:pPr>
       <w:r>
         <w:t>Dossier de synthèse</w:t>
+      </w:r>
+      <w:r>
+        <w:t xml:space="preserve"> – V2</w:t>
+      </w:r>
+      <w:r>
+        <w:br/>
+        <w:t>Version mise à jour pour prise en compte des remarques et commentaires</w:t>
       </w:r>
     </w:p>
     <w:sdt>
@@ -71,7 +78,7 @@
           <w:r>
             <w:fldChar w:fldCharType="separate"/>
           </w:r>
-          <w:hyperlink w:anchor="_Toc33522683" w:history="1">
+          <w:hyperlink w:anchor="_Toc33779369" w:history="1">
             <w:r>
               <w:rPr>
                 <w:rStyle w:val="Lienhypertexte"/>
@@ -98,7 +105,7 @@
                 <w:noProof/>
                 <w:webHidden/>
               </w:rPr>
-              <w:instrText xml:space="preserve"> PAGEREF _Toc33522683 \h </w:instrText>
+              <w:instrText xml:space="preserve"> PAGEREF _Toc33779369 \h </w:instrText>
             </w:r>
             <w:r>
               <w:rPr>
@@ -132,10 +139,6 @@
         <w:p>
           <w:pPr>
             <w:pStyle w:val="TM2"/>
-            <w:tabs>
-              <w:tab w:val="right" w:leader="dot" w:pos="9628"/>
-            </w:tabs>
-            <w:spacing w:line="240" w:lineRule="auto"/>
             <w:rPr>
               <w:noProof/>
               <w:sz w:val="22"/>
@@ -143,7 +146,7 @@
               <w:lang w:eastAsia="fr-FR"/>
             </w:rPr>
           </w:pPr>
-          <w:hyperlink w:anchor="_Toc33522684" w:history="1">
+          <w:hyperlink w:anchor="_Toc33779370" w:history="1">
             <w:r>
               <w:rPr>
                 <w:rStyle w:val="Lienhypertexte"/>
@@ -170,7 +173,7 @@
                 <w:noProof/>
                 <w:webHidden/>
               </w:rPr>
-              <w:instrText xml:space="preserve"> PAGEREF _Toc33522684 \h </w:instrText>
+              <w:instrText xml:space="preserve"> PAGEREF _Toc33779370 \h </w:instrText>
             </w:r>
             <w:r>
               <w:rPr>
@@ -204,10 +207,6 @@
         <w:p>
           <w:pPr>
             <w:pStyle w:val="TM2"/>
-            <w:tabs>
-              <w:tab w:val="right" w:leader="dot" w:pos="9628"/>
-            </w:tabs>
-            <w:spacing w:line="240" w:lineRule="auto"/>
             <w:rPr>
               <w:noProof/>
               <w:sz w:val="22"/>
@@ -215,7 +214,7 @@
               <w:lang w:eastAsia="fr-FR"/>
             </w:rPr>
           </w:pPr>
-          <w:hyperlink w:anchor="_Toc33522685" w:history="1">
+          <w:hyperlink w:anchor="_Toc33779371" w:history="1">
             <w:r>
               <w:rPr>
                 <w:rStyle w:val="Lienhypertexte"/>
@@ -242,7 +241,7 @@
                 <w:noProof/>
                 <w:webHidden/>
               </w:rPr>
-              <w:instrText xml:space="preserve"> PAGEREF _Toc33522685 \h </w:instrText>
+              <w:instrText xml:space="preserve"> PAGEREF _Toc33779371 \h </w:instrText>
             </w:r>
             <w:r>
               <w:rPr>
@@ -283,7 +282,7 @@
               <w:lang w:eastAsia="fr-FR"/>
             </w:rPr>
           </w:pPr>
-          <w:hyperlink w:anchor="_Toc33522686" w:history="1">
+          <w:hyperlink w:anchor="_Toc33779372" w:history="1">
             <w:r>
               <w:rPr>
                 <w:rStyle w:val="Lienhypertexte"/>
@@ -310,7 +309,7 @@
                 <w:noProof/>
                 <w:webHidden/>
               </w:rPr>
-              <w:instrText xml:space="preserve"> PAGEREF _Toc33522686 \h </w:instrText>
+              <w:instrText xml:space="preserve"> PAGEREF _Toc33779372 \h </w:instrText>
             </w:r>
             <w:r>
               <w:rPr>
@@ -344,10 +343,6 @@
         <w:p>
           <w:pPr>
             <w:pStyle w:val="TM2"/>
-            <w:tabs>
-              <w:tab w:val="right" w:leader="dot" w:pos="9628"/>
-            </w:tabs>
-            <w:spacing w:line="240" w:lineRule="auto"/>
             <w:rPr>
               <w:noProof/>
               <w:sz w:val="22"/>
@@ -355,7 +350,7 @@
               <w:lang w:eastAsia="fr-FR"/>
             </w:rPr>
           </w:pPr>
-          <w:hyperlink w:anchor="_Toc33522687" w:history="1">
+          <w:hyperlink w:anchor="_Toc33779373" w:history="1">
             <w:r>
               <w:rPr>
                 <w:rStyle w:val="Lienhypertexte"/>
@@ -382,7 +377,7 @@
                 <w:noProof/>
                 <w:webHidden/>
               </w:rPr>
-              <w:instrText xml:space="preserve"> PAGEREF _Toc33522687 \h </w:instrText>
+              <w:instrText xml:space="preserve"> PAGEREF _Toc33779373 \h </w:instrText>
             </w:r>
             <w:r>
               <w:rPr>
@@ -416,10 +411,6 @@
         <w:p>
           <w:pPr>
             <w:pStyle w:val="TM2"/>
-            <w:tabs>
-              <w:tab w:val="right" w:leader="dot" w:pos="9628"/>
-            </w:tabs>
-            <w:spacing w:line="240" w:lineRule="auto"/>
             <w:rPr>
               <w:noProof/>
               <w:sz w:val="22"/>
@@ -427,7 +418,7 @@
               <w:lang w:eastAsia="fr-FR"/>
             </w:rPr>
           </w:pPr>
-          <w:hyperlink w:anchor="_Toc33522688" w:history="1">
+          <w:hyperlink w:anchor="_Toc33779374" w:history="1">
             <w:r>
               <w:rPr>
                 <w:rStyle w:val="Lienhypertexte"/>
@@ -454,7 +445,7 @@
                 <w:noProof/>
                 <w:webHidden/>
               </w:rPr>
-              <w:instrText xml:space="preserve"> PAGEREF _Toc33522688 \h </w:instrText>
+              <w:instrText xml:space="preserve"> PAGEREF _Toc33779374 \h </w:instrText>
             </w:r>
             <w:r>
               <w:rPr>
@@ -488,10 +479,6 @@
         <w:p>
           <w:pPr>
             <w:pStyle w:val="TM2"/>
-            <w:tabs>
-              <w:tab w:val="right" w:leader="dot" w:pos="9628"/>
-            </w:tabs>
-            <w:spacing w:line="240" w:lineRule="auto"/>
             <w:rPr>
               <w:noProof/>
               <w:sz w:val="22"/>
@@ -499,7 +486,7 @@
               <w:lang w:eastAsia="fr-FR"/>
             </w:rPr>
           </w:pPr>
-          <w:hyperlink w:anchor="_Toc33522689" w:history="1">
+          <w:hyperlink w:anchor="_Toc33779375" w:history="1">
             <w:r>
               <w:rPr>
                 <w:rStyle w:val="Lienhypertexte"/>
@@ -526,7 +513,7 @@
                 <w:noProof/>
                 <w:webHidden/>
               </w:rPr>
-              <w:instrText xml:space="preserve"> PAGEREF _Toc33522689 \h </w:instrText>
+              <w:instrText xml:space="preserve"> PAGEREF _Toc33779375 \h </w:instrText>
             </w:r>
             <w:r>
               <w:rPr>
@@ -560,10 +547,6 @@
         <w:p>
           <w:pPr>
             <w:pStyle w:val="TM2"/>
-            <w:tabs>
-              <w:tab w:val="right" w:leader="dot" w:pos="9628"/>
-            </w:tabs>
-            <w:spacing w:line="240" w:lineRule="auto"/>
             <w:rPr>
               <w:noProof/>
               <w:sz w:val="22"/>
@@ -571,7 +554,7 @@
               <w:lang w:eastAsia="fr-FR"/>
             </w:rPr>
           </w:pPr>
-          <w:hyperlink w:anchor="_Toc33522690" w:history="1">
+          <w:hyperlink w:anchor="_Toc33779376" w:history="1">
             <w:r>
               <w:rPr>
                 <w:rStyle w:val="Lienhypertexte"/>
@@ -598,7 +581,7 @@
                 <w:noProof/>
                 <w:webHidden/>
               </w:rPr>
-              <w:instrText xml:space="preserve"> PAGEREF _Toc33522690 \h </w:instrText>
+              <w:instrText xml:space="preserve"> PAGEREF _Toc33779376 \h </w:instrText>
             </w:r>
             <w:r>
               <w:rPr>
@@ -632,10 +615,6 @@
         <w:p>
           <w:pPr>
             <w:pStyle w:val="TM2"/>
-            <w:tabs>
-              <w:tab w:val="right" w:leader="dot" w:pos="9628"/>
-            </w:tabs>
-            <w:spacing w:line="240" w:lineRule="auto"/>
             <w:rPr>
               <w:noProof/>
               <w:sz w:val="22"/>
@@ -643,7 +622,7 @@
               <w:lang w:eastAsia="fr-FR"/>
             </w:rPr>
           </w:pPr>
-          <w:hyperlink w:anchor="_Toc33522691" w:history="1">
+          <w:hyperlink w:anchor="_Toc33779377" w:history="1">
             <w:r>
               <w:rPr>
                 <w:rStyle w:val="Lienhypertexte"/>
@@ -670,7 +649,7 @@
                 <w:noProof/>
                 <w:webHidden/>
               </w:rPr>
-              <w:instrText xml:space="preserve"> PAGEREF _Toc33522691 \h </w:instrText>
+              <w:instrText xml:space="preserve"> PAGEREF _Toc33779377 \h </w:instrText>
             </w:r>
             <w:r>
               <w:rPr>
@@ -704,10 +683,6 @@
         <w:p>
           <w:pPr>
             <w:pStyle w:val="TM2"/>
-            <w:tabs>
-              <w:tab w:val="right" w:leader="dot" w:pos="9628"/>
-            </w:tabs>
-            <w:spacing w:line="240" w:lineRule="auto"/>
             <w:rPr>
               <w:noProof/>
               <w:sz w:val="22"/>
@@ -715,7 +690,7 @@
               <w:lang w:eastAsia="fr-FR"/>
             </w:rPr>
           </w:pPr>
-          <w:hyperlink w:anchor="_Toc33522692" w:history="1">
+          <w:hyperlink w:anchor="_Toc33779378" w:history="1">
             <w:r>
               <w:rPr>
                 <w:rStyle w:val="Lienhypertexte"/>
@@ -742,7 +717,7 @@
                 <w:noProof/>
                 <w:webHidden/>
               </w:rPr>
-              <w:instrText xml:space="preserve"> PAGEREF _Toc33522692 \h </w:instrText>
+              <w:instrText xml:space="preserve"> PAGEREF _Toc33779378 \h </w:instrText>
             </w:r>
             <w:r>
               <w:rPr>
@@ -783,7 +758,7 @@
               <w:lang w:eastAsia="fr-FR"/>
             </w:rPr>
           </w:pPr>
-          <w:hyperlink w:anchor="_Toc33522693" w:history="1">
+          <w:hyperlink w:anchor="_Toc33779379" w:history="1">
             <w:r>
               <w:rPr>
                 <w:rStyle w:val="Lienhypertexte"/>
@@ -810,7 +785,7 @@
                 <w:noProof/>
                 <w:webHidden/>
               </w:rPr>
-              <w:instrText xml:space="preserve"> PAGEREF _Toc33522693 \h </w:instrText>
+              <w:instrText xml:space="preserve"> PAGEREF _Toc33779379 \h </w:instrText>
             </w:r>
             <w:r>
               <w:rPr>
@@ -844,10 +819,6 @@
         <w:p>
           <w:pPr>
             <w:pStyle w:val="TM2"/>
-            <w:tabs>
-              <w:tab w:val="right" w:leader="dot" w:pos="9628"/>
-            </w:tabs>
-            <w:spacing w:line="240" w:lineRule="auto"/>
             <w:rPr>
               <w:noProof/>
               <w:sz w:val="22"/>
@@ -855,7 +826,7 @@
               <w:lang w:eastAsia="fr-FR"/>
             </w:rPr>
           </w:pPr>
-          <w:hyperlink w:anchor="_Toc33522694" w:history="1">
+          <w:hyperlink w:anchor="_Toc33779380" w:history="1">
             <w:r>
               <w:rPr>
                 <w:rStyle w:val="Lienhypertexte"/>
@@ -882,7 +853,7 @@
                 <w:noProof/>
                 <w:webHidden/>
               </w:rPr>
-              <w:instrText xml:space="preserve"> PAGEREF _Toc33522694 \h </w:instrText>
+              <w:instrText xml:space="preserve"> PAGEREF _Toc33779380 \h </w:instrText>
             </w:r>
             <w:r>
               <w:rPr>
@@ -916,10 +887,6 @@
         <w:p>
           <w:pPr>
             <w:pStyle w:val="TM2"/>
-            <w:tabs>
-              <w:tab w:val="right" w:leader="dot" w:pos="9628"/>
-            </w:tabs>
-            <w:spacing w:line="240" w:lineRule="auto"/>
             <w:rPr>
               <w:noProof/>
               <w:sz w:val="22"/>
@@ -927,7 +894,7 @@
               <w:lang w:eastAsia="fr-FR"/>
             </w:rPr>
           </w:pPr>
-          <w:hyperlink w:anchor="_Toc33522695" w:history="1">
+          <w:hyperlink w:anchor="_Toc33779381" w:history="1">
             <w:r>
               <w:rPr>
                 <w:rStyle w:val="Lienhypertexte"/>
@@ -954,7 +921,7 @@
                 <w:noProof/>
                 <w:webHidden/>
               </w:rPr>
-              <w:instrText xml:space="preserve"> PAGEREF _Toc33522695 \h </w:instrText>
+              <w:instrText xml:space="preserve"> PAGEREF _Toc33779381 \h </w:instrText>
             </w:r>
             <w:r>
               <w:rPr>
@@ -995,7 +962,7 @@
               <w:lang w:eastAsia="fr-FR"/>
             </w:rPr>
           </w:pPr>
-          <w:hyperlink w:anchor="_Toc33522696" w:history="1">
+          <w:hyperlink w:anchor="_Toc33779382" w:history="1">
             <w:r>
               <w:rPr>
                 <w:rStyle w:val="Lienhypertexte"/>
@@ -1022,7 +989,7 @@
                 <w:noProof/>
                 <w:webHidden/>
               </w:rPr>
-              <w:instrText xml:space="preserve"> PAGEREF _Toc33522696 \h </w:instrText>
+              <w:instrText xml:space="preserve"> PAGEREF _Toc33779382 \h </w:instrText>
             </w:r>
             <w:r>
               <w:rPr>
@@ -1042,7 +1009,7 @@
                 <w:noProof/>
                 <w:webHidden/>
               </w:rPr>
-              <w:t>8</w:t>
+              <w:t>7</w:t>
             </w:r>
             <w:r>
               <w:rPr>
@@ -1056,10 +1023,6 @@
         <w:p>
           <w:pPr>
             <w:pStyle w:val="TM2"/>
-            <w:tabs>
-              <w:tab w:val="right" w:leader="dot" w:pos="9628"/>
-            </w:tabs>
-            <w:spacing w:line="240" w:lineRule="auto"/>
             <w:rPr>
               <w:noProof/>
               <w:sz w:val="22"/>
@@ -1067,13 +1030,13 @@
               <w:lang w:eastAsia="fr-FR"/>
             </w:rPr>
           </w:pPr>
-          <w:hyperlink w:anchor="_Toc33522697" w:history="1">
+          <w:hyperlink w:anchor="_Toc33779383" w:history="1">
             <w:r>
               <w:rPr>
                 <w:rStyle w:val="Lienhypertexte"/>
                 <w:noProof/>
               </w:rPr>
-              <w:t>Pages d’accueil – Informations générales</w:t>
+              <w:t>Page d’accueil – Informations générales</w:t>
             </w:r>
             <w:r>
               <w:rPr>
@@ -1094,7 +1057,7 @@
                 <w:noProof/>
                 <w:webHidden/>
               </w:rPr>
-              <w:instrText xml:space="preserve"> PAGEREF _Toc33522697 \h </w:instrText>
+              <w:instrText xml:space="preserve"> PAGEREF _Toc33779383 \h </w:instrText>
             </w:r>
             <w:r>
               <w:rPr>
@@ -1128,10 +1091,6 @@
         <w:p>
           <w:pPr>
             <w:pStyle w:val="TM2"/>
-            <w:tabs>
-              <w:tab w:val="right" w:leader="dot" w:pos="9628"/>
-            </w:tabs>
-            <w:spacing w:line="240" w:lineRule="auto"/>
             <w:rPr>
               <w:noProof/>
               <w:sz w:val="22"/>
@@ -1139,7 +1098,7 @@
               <w:lang w:eastAsia="fr-FR"/>
             </w:rPr>
           </w:pPr>
-          <w:hyperlink w:anchor="_Toc33522698" w:history="1">
+          <w:hyperlink w:anchor="_Toc33779384" w:history="1">
             <w:r>
               <w:rPr>
                 <w:rStyle w:val="Lienhypertexte"/>
@@ -1166,7 +1125,7 @@
                 <w:noProof/>
                 <w:webHidden/>
               </w:rPr>
-              <w:instrText xml:space="preserve"> PAGEREF _Toc33522698 \h </w:instrText>
+              <w:instrText xml:space="preserve"> PAGEREF _Toc33779384 \h </w:instrText>
             </w:r>
             <w:r>
               <w:rPr>
@@ -1200,10 +1159,6 @@
         <w:p>
           <w:pPr>
             <w:pStyle w:val="TM2"/>
-            <w:tabs>
-              <w:tab w:val="right" w:leader="dot" w:pos="9628"/>
-            </w:tabs>
-            <w:spacing w:line="240" w:lineRule="auto"/>
             <w:rPr>
               <w:noProof/>
               <w:sz w:val="22"/>
@@ -1211,7 +1166,7 @@
               <w:lang w:eastAsia="fr-FR"/>
             </w:rPr>
           </w:pPr>
-          <w:hyperlink w:anchor="_Toc33522699" w:history="1">
+          <w:hyperlink w:anchor="_Toc33779385" w:history="1">
             <w:r>
               <w:rPr>
                 <w:rStyle w:val="Lienhypertexte"/>
@@ -1238,7 +1193,7 @@
                 <w:noProof/>
                 <w:webHidden/>
               </w:rPr>
-              <w:instrText xml:space="preserve"> PAGEREF _Toc33522699 \h </w:instrText>
+              <w:instrText xml:space="preserve"> PAGEREF _Toc33779385 \h </w:instrText>
             </w:r>
             <w:r>
               <w:rPr>
@@ -1272,10 +1227,6 @@
         <w:p>
           <w:pPr>
             <w:pStyle w:val="TM2"/>
-            <w:tabs>
-              <w:tab w:val="right" w:leader="dot" w:pos="9628"/>
-            </w:tabs>
-            <w:spacing w:line="240" w:lineRule="auto"/>
             <w:rPr>
               <w:noProof/>
               <w:sz w:val="22"/>
@@ -1283,7 +1234,7 @@
               <w:lang w:eastAsia="fr-FR"/>
             </w:rPr>
           </w:pPr>
-          <w:hyperlink w:anchor="_Toc33522700" w:history="1">
+          <w:hyperlink w:anchor="_Toc33779386" w:history="1">
             <w:r>
               <w:rPr>
                 <w:rStyle w:val="Lienhypertexte"/>
@@ -1310,7 +1261,7 @@
                 <w:noProof/>
                 <w:webHidden/>
               </w:rPr>
-              <w:instrText xml:space="preserve"> PAGEREF _Toc33522700 \h </w:instrText>
+              <w:instrText xml:space="preserve"> PAGEREF _Toc33779386 \h </w:instrText>
             </w:r>
             <w:r>
               <w:rPr>
@@ -1344,10 +1295,6 @@
         <w:p>
           <w:pPr>
             <w:pStyle w:val="TM2"/>
-            <w:tabs>
-              <w:tab w:val="right" w:leader="dot" w:pos="9628"/>
-            </w:tabs>
-            <w:spacing w:line="240" w:lineRule="auto"/>
             <w:rPr>
               <w:noProof/>
               <w:sz w:val="22"/>
@@ -1355,7 +1302,7 @@
               <w:lang w:eastAsia="fr-FR"/>
             </w:rPr>
           </w:pPr>
-          <w:hyperlink w:anchor="_Toc33522701" w:history="1">
+          <w:hyperlink w:anchor="_Toc33779387" w:history="1">
             <w:r>
               <w:rPr>
                 <w:rStyle w:val="Lienhypertexte"/>
@@ -1382,7 +1329,7 @@
                 <w:noProof/>
                 <w:webHidden/>
               </w:rPr>
-              <w:instrText xml:space="preserve"> PAGEREF _Toc33522701 \h </w:instrText>
+              <w:instrText xml:space="preserve"> PAGEREF _Toc33779387 \h </w:instrText>
             </w:r>
             <w:r>
               <w:rPr>
@@ -1416,10 +1363,6 @@
         <w:p>
           <w:pPr>
             <w:pStyle w:val="TM2"/>
-            <w:tabs>
-              <w:tab w:val="right" w:leader="dot" w:pos="9628"/>
-            </w:tabs>
-            <w:spacing w:line="240" w:lineRule="auto"/>
             <w:rPr>
               <w:noProof/>
               <w:sz w:val="22"/>
@@ -1427,7 +1370,7 @@
               <w:lang w:eastAsia="fr-FR"/>
             </w:rPr>
           </w:pPr>
-          <w:hyperlink w:anchor="_Toc33522702" w:history="1">
+          <w:hyperlink w:anchor="_Toc33779388" w:history="1">
             <w:r>
               <w:rPr>
                 <w:rStyle w:val="Lienhypertexte"/>
@@ -1454,7 +1397,7 @@
                 <w:noProof/>
                 <w:webHidden/>
               </w:rPr>
-              <w:instrText xml:space="preserve"> PAGEREF _Toc33522702 \h </w:instrText>
+              <w:instrText xml:space="preserve"> PAGEREF _Toc33779388 \h </w:instrText>
             </w:r>
             <w:r>
               <w:rPr>
@@ -1488,10 +1431,6 @@
         <w:p>
           <w:pPr>
             <w:pStyle w:val="TM2"/>
-            <w:tabs>
-              <w:tab w:val="right" w:leader="dot" w:pos="9628"/>
-            </w:tabs>
-            <w:spacing w:line="240" w:lineRule="auto"/>
             <w:rPr>
               <w:noProof/>
               <w:sz w:val="22"/>
@@ -1499,7 +1438,7 @@
               <w:lang w:eastAsia="fr-FR"/>
             </w:rPr>
           </w:pPr>
-          <w:hyperlink w:anchor="_Toc33522703" w:history="1">
+          <w:hyperlink w:anchor="_Toc33779389" w:history="1">
             <w:r>
               <w:rPr>
                 <w:rStyle w:val="Lienhypertexte"/>
@@ -1526,7 +1465,7 @@
                 <w:noProof/>
                 <w:webHidden/>
               </w:rPr>
-              <w:instrText xml:space="preserve"> PAGEREF _Toc33522703 \h </w:instrText>
+              <w:instrText xml:space="preserve"> PAGEREF _Toc33779389 \h </w:instrText>
             </w:r>
             <w:r>
               <w:rPr>
@@ -1567,7 +1506,7 @@
               <w:lang w:eastAsia="fr-FR"/>
             </w:rPr>
           </w:pPr>
-          <w:hyperlink w:anchor="_Toc33522704" w:history="1">
+          <w:hyperlink w:anchor="_Toc33779390" w:history="1">
             <w:r>
               <w:rPr>
                 <w:rStyle w:val="Lienhypertexte"/>
@@ -1594,7 +1533,7 @@
                 <w:noProof/>
                 <w:webHidden/>
               </w:rPr>
-              <w:instrText xml:space="preserve"> PAGEREF _Toc33522704 \h </w:instrText>
+              <w:instrText xml:space="preserve"> PAGEREF _Toc33779390 \h </w:instrText>
             </w:r>
             <w:r>
               <w:rPr>
@@ -1628,10 +1567,6 @@
         <w:p>
           <w:pPr>
             <w:pStyle w:val="TM2"/>
-            <w:tabs>
-              <w:tab w:val="right" w:leader="dot" w:pos="9628"/>
-            </w:tabs>
-            <w:spacing w:line="240" w:lineRule="auto"/>
             <w:rPr>
               <w:noProof/>
               <w:sz w:val="22"/>
@@ -1639,7 +1574,7 @@
               <w:lang w:eastAsia="fr-FR"/>
             </w:rPr>
           </w:pPr>
-          <w:hyperlink w:anchor="_Toc33522705" w:history="1">
+          <w:hyperlink w:anchor="_Toc33779391" w:history="1">
             <w:r>
               <w:rPr>
                 <w:rStyle w:val="Lienhypertexte"/>
@@ -1666,7 +1601,7 @@
                 <w:noProof/>
                 <w:webHidden/>
               </w:rPr>
-              <w:instrText xml:space="preserve"> PAGEREF _Toc33522705 \h </w:instrText>
+              <w:instrText xml:space="preserve"> PAGEREF _Toc33779391 \h </w:instrText>
             </w:r>
             <w:r>
               <w:rPr>
@@ -1700,10 +1635,6 @@
         <w:p>
           <w:pPr>
             <w:pStyle w:val="TM2"/>
-            <w:tabs>
-              <w:tab w:val="right" w:leader="dot" w:pos="9628"/>
-            </w:tabs>
-            <w:spacing w:line="240" w:lineRule="auto"/>
             <w:rPr>
               <w:noProof/>
               <w:sz w:val="22"/>
@@ -1711,7 +1642,7 @@
               <w:lang w:eastAsia="fr-FR"/>
             </w:rPr>
           </w:pPr>
-          <w:hyperlink w:anchor="_Toc33522706" w:history="1">
+          <w:hyperlink w:anchor="_Toc33779392" w:history="1">
             <w:r>
               <w:rPr>
                 <w:rStyle w:val="Lienhypertexte"/>
@@ -1738,7 +1669,7 @@
                 <w:noProof/>
                 <w:webHidden/>
               </w:rPr>
-              <w:instrText xml:space="preserve"> PAGEREF _Toc33522706 \h </w:instrText>
+              <w:instrText xml:space="preserve"> PAGEREF _Toc33779392 \h </w:instrText>
             </w:r>
             <w:r>
               <w:rPr>
@@ -1772,10 +1703,6 @@
         <w:p>
           <w:pPr>
             <w:pStyle w:val="TM2"/>
-            <w:tabs>
-              <w:tab w:val="right" w:leader="dot" w:pos="9628"/>
-            </w:tabs>
-            <w:spacing w:line="240" w:lineRule="auto"/>
             <w:rPr>
               <w:noProof/>
               <w:sz w:val="22"/>
@@ -1783,7 +1710,7 @@
               <w:lang w:eastAsia="fr-FR"/>
             </w:rPr>
           </w:pPr>
-          <w:hyperlink w:anchor="_Toc33522707" w:history="1">
+          <w:hyperlink w:anchor="_Toc33779393" w:history="1">
             <w:r>
               <w:rPr>
                 <w:rStyle w:val="Lienhypertexte"/>
@@ -1810,7 +1737,7 @@
                 <w:noProof/>
                 <w:webHidden/>
               </w:rPr>
-              <w:instrText xml:space="preserve"> PAGEREF _Toc33522707 \h </w:instrText>
+              <w:instrText xml:space="preserve"> PAGEREF _Toc33779393 \h </w:instrText>
             </w:r>
             <w:r>
               <w:rPr>
@@ -1844,10 +1771,6 @@
         <w:p>
           <w:pPr>
             <w:pStyle w:val="TM2"/>
-            <w:tabs>
-              <w:tab w:val="right" w:leader="dot" w:pos="9628"/>
-            </w:tabs>
-            <w:spacing w:line="240" w:lineRule="auto"/>
             <w:rPr>
               <w:noProof/>
               <w:sz w:val="22"/>
@@ -1855,7 +1778,7 @@
               <w:lang w:eastAsia="fr-FR"/>
             </w:rPr>
           </w:pPr>
-          <w:hyperlink w:anchor="_Toc33522708" w:history="1">
+          <w:hyperlink w:anchor="_Toc33779394" w:history="1">
             <w:r>
               <w:rPr>
                 <w:rStyle w:val="Lienhypertexte"/>
@@ -1882,7 +1805,7 @@
                 <w:noProof/>
                 <w:webHidden/>
               </w:rPr>
-              <w:instrText xml:space="preserve"> PAGEREF _Toc33522708 \h </w:instrText>
+              <w:instrText xml:space="preserve"> PAGEREF _Toc33779394 \h </w:instrText>
             </w:r>
             <w:r>
               <w:rPr>
@@ -1916,10 +1839,6 @@
         <w:p>
           <w:pPr>
             <w:pStyle w:val="TM2"/>
-            <w:tabs>
-              <w:tab w:val="right" w:leader="dot" w:pos="9628"/>
-            </w:tabs>
-            <w:spacing w:line="240" w:lineRule="auto"/>
             <w:rPr>
               <w:noProof/>
               <w:sz w:val="22"/>
@@ -1927,7 +1846,7 @@
               <w:lang w:eastAsia="fr-FR"/>
             </w:rPr>
           </w:pPr>
-          <w:hyperlink w:anchor="_Toc33522709" w:history="1">
+          <w:hyperlink w:anchor="_Toc33779395" w:history="1">
             <w:r>
               <w:rPr>
                 <w:rStyle w:val="Lienhypertexte"/>
@@ -1954,7 +1873,7 @@
                 <w:noProof/>
                 <w:webHidden/>
               </w:rPr>
-              <w:instrText xml:space="preserve"> PAGEREF _Toc33522709 \h </w:instrText>
+              <w:instrText xml:space="preserve"> PAGEREF _Toc33779395 \h </w:instrText>
             </w:r>
             <w:r>
               <w:rPr>
@@ -1988,10 +1907,6 @@
         <w:p>
           <w:pPr>
             <w:pStyle w:val="TM2"/>
-            <w:tabs>
-              <w:tab w:val="right" w:leader="dot" w:pos="9628"/>
-            </w:tabs>
-            <w:spacing w:line="240" w:lineRule="auto"/>
             <w:rPr>
               <w:noProof/>
               <w:sz w:val="22"/>
@@ -1999,7 +1914,7 @@
               <w:lang w:eastAsia="fr-FR"/>
             </w:rPr>
           </w:pPr>
-          <w:hyperlink w:anchor="_Toc33522710" w:history="1">
+          <w:hyperlink w:anchor="_Toc33779396" w:history="1">
             <w:r>
               <w:rPr>
                 <w:rStyle w:val="Lienhypertexte"/>
@@ -2026,7 +1941,7 @@
                 <w:noProof/>
                 <w:webHidden/>
               </w:rPr>
-              <w:instrText xml:space="preserve"> PAGEREF _Toc33522710 \h </w:instrText>
+              <w:instrText xml:space="preserve"> PAGEREF _Toc33779396 \h </w:instrText>
             </w:r>
             <w:r>
               <w:rPr>
@@ -2060,10 +1975,6 @@
         <w:p>
           <w:pPr>
             <w:pStyle w:val="TM2"/>
-            <w:tabs>
-              <w:tab w:val="right" w:leader="dot" w:pos="9628"/>
-            </w:tabs>
-            <w:spacing w:line="240" w:lineRule="auto"/>
             <w:rPr>
               <w:noProof/>
               <w:sz w:val="22"/>
@@ -2071,7 +1982,7 @@
               <w:lang w:eastAsia="fr-FR"/>
             </w:rPr>
           </w:pPr>
-          <w:hyperlink w:anchor="_Toc33522711" w:history="1">
+          <w:hyperlink w:anchor="_Toc33779397" w:history="1">
             <w:r>
               <w:rPr>
                 <w:rStyle w:val="Lienhypertexte"/>
@@ -2098,7 +2009,7 @@
                 <w:noProof/>
                 <w:webHidden/>
               </w:rPr>
-              <w:instrText xml:space="preserve"> PAGEREF _Toc33522711 \h </w:instrText>
+              <w:instrText xml:space="preserve"> PAGEREF _Toc33779397 \h </w:instrText>
             </w:r>
             <w:r>
               <w:rPr>
@@ -2132,10 +2043,6 @@
         <w:p>
           <w:pPr>
             <w:pStyle w:val="TM2"/>
-            <w:tabs>
-              <w:tab w:val="right" w:leader="dot" w:pos="9628"/>
-            </w:tabs>
-            <w:spacing w:line="240" w:lineRule="auto"/>
             <w:rPr>
               <w:noProof/>
               <w:sz w:val="22"/>
@@ -2143,7 +2050,7 @@
               <w:lang w:eastAsia="fr-FR"/>
             </w:rPr>
           </w:pPr>
-          <w:hyperlink w:anchor="_Toc33522712" w:history="1">
+          <w:hyperlink w:anchor="_Toc33779398" w:history="1">
             <w:r>
               <w:rPr>
                 <w:rStyle w:val="Lienhypertexte"/>
@@ -2170,7 +2077,7 @@
                 <w:noProof/>
                 <w:webHidden/>
               </w:rPr>
-              <w:instrText xml:space="preserve"> PAGEREF _Toc33522712 \h </w:instrText>
+              <w:instrText xml:space="preserve"> PAGEREF _Toc33779398 \h </w:instrText>
             </w:r>
             <w:r>
               <w:rPr>
@@ -2204,10 +2111,6 @@
         <w:p>
           <w:pPr>
             <w:pStyle w:val="TM2"/>
-            <w:tabs>
-              <w:tab w:val="right" w:leader="dot" w:pos="9628"/>
-            </w:tabs>
-            <w:spacing w:line="240" w:lineRule="auto"/>
             <w:rPr>
               <w:noProof/>
               <w:sz w:val="22"/>
@@ -2215,7 +2118,7 @@
               <w:lang w:eastAsia="fr-FR"/>
             </w:rPr>
           </w:pPr>
-          <w:hyperlink w:anchor="_Toc33522713" w:history="1">
+          <w:hyperlink w:anchor="_Toc33779399" w:history="1">
             <w:r>
               <w:rPr>
                 <w:rStyle w:val="Lienhypertexte"/>
@@ -2242,7 +2145,7 @@
                 <w:noProof/>
                 <w:webHidden/>
               </w:rPr>
-              <w:instrText xml:space="preserve"> PAGEREF _Toc33522713 \h </w:instrText>
+              <w:instrText xml:space="preserve"> PAGEREF _Toc33779399 \h </w:instrText>
             </w:r>
             <w:r>
               <w:rPr>
@@ -2283,7 +2186,7 @@
               <w:lang w:eastAsia="fr-FR"/>
             </w:rPr>
           </w:pPr>
-          <w:hyperlink w:anchor="_Toc33522714" w:history="1">
+          <w:hyperlink w:anchor="_Toc33779400" w:history="1">
             <w:r>
               <w:rPr>
                 <w:rStyle w:val="Lienhypertexte"/>
@@ -2310,7 +2213,7 @@
                 <w:noProof/>
                 <w:webHidden/>
               </w:rPr>
-              <w:instrText xml:space="preserve"> PAGEREF _Toc33522714 \h </w:instrText>
+              <w:instrText xml:space="preserve"> PAGEREF _Toc33779400 \h </w:instrText>
             </w:r>
             <w:r>
               <w:rPr>
@@ -2344,10 +2247,6 @@
         <w:p>
           <w:pPr>
             <w:pStyle w:val="TM2"/>
-            <w:tabs>
-              <w:tab w:val="right" w:leader="dot" w:pos="9628"/>
-            </w:tabs>
-            <w:spacing w:line="240" w:lineRule="auto"/>
             <w:rPr>
               <w:noProof/>
               <w:sz w:val="22"/>
@@ -2355,7 +2254,7 @@
               <w:lang w:eastAsia="fr-FR"/>
             </w:rPr>
           </w:pPr>
-          <w:hyperlink w:anchor="_Toc33522715" w:history="1">
+          <w:hyperlink w:anchor="_Toc33779401" w:history="1">
             <w:r>
               <w:rPr>
                 <w:rStyle w:val="Lienhypertexte"/>
@@ -2382,7 +2281,7 @@
                 <w:noProof/>
                 <w:webHidden/>
               </w:rPr>
-              <w:instrText xml:space="preserve"> PAGEREF _Toc33522715 \h </w:instrText>
+              <w:instrText xml:space="preserve"> PAGEREF _Toc33779401 \h </w:instrText>
             </w:r>
             <w:r>
               <w:rPr>
@@ -2416,10 +2315,6 @@
         <w:p>
           <w:pPr>
             <w:pStyle w:val="TM2"/>
-            <w:tabs>
-              <w:tab w:val="right" w:leader="dot" w:pos="9628"/>
-            </w:tabs>
-            <w:spacing w:line="240" w:lineRule="auto"/>
             <w:rPr>
               <w:noProof/>
               <w:sz w:val="22"/>
@@ -2427,7 +2322,7 @@
               <w:lang w:eastAsia="fr-FR"/>
             </w:rPr>
           </w:pPr>
-          <w:hyperlink w:anchor="_Toc33522716" w:history="1">
+          <w:hyperlink w:anchor="_Toc33779402" w:history="1">
             <w:r>
               <w:rPr>
                 <w:rStyle w:val="Lienhypertexte"/>
@@ -2454,7 +2349,7 @@
                 <w:noProof/>
                 <w:webHidden/>
               </w:rPr>
-              <w:instrText xml:space="preserve"> PAGEREF _Toc33522716 \h </w:instrText>
+              <w:instrText xml:space="preserve"> PAGEREF _Toc33779402 \h </w:instrText>
             </w:r>
             <w:r>
               <w:rPr>
@@ -2516,7 +2411,7 @@
       <w:pPr>
         <w:pStyle w:val="Titre1"/>
       </w:pPr>
-      <w:bookmarkStart w:id="1" w:name="_Toc33522683"/>
+      <w:bookmarkStart w:id="1" w:name="_Toc33779369"/>
       <w:r>
         <w:lastRenderedPageBreak/>
         <w:t>Contexte</w:t>
@@ -2527,7 +2422,7 @@
       <w:pPr>
         <w:pStyle w:val="Titre2"/>
       </w:pPr>
-      <w:bookmarkStart w:id="2" w:name="_Toc33522684"/>
+      <w:bookmarkStart w:id="2" w:name="_Toc33779370"/>
       <w:r>
         <w:t>Fonctionnement général</w:t>
       </w:r>
@@ -2655,7 +2550,7 @@
       <w:pPr>
         <w:pStyle w:val="Titre2"/>
       </w:pPr>
-      <w:bookmarkStart w:id="3" w:name="_Toc33522685"/>
+      <w:bookmarkStart w:id="3" w:name="_Toc33779371"/>
       <w:r>
         <w:t>Contraintes et sécurité</w:t>
       </w:r>
@@ -2904,7 +2799,7 @@
       <w:pPr>
         <w:pStyle w:val="Titre1"/>
       </w:pPr>
-      <w:bookmarkStart w:id="4" w:name="_Toc33522686"/>
+      <w:bookmarkStart w:id="4" w:name="_Toc33779372"/>
       <w:r>
         <w:lastRenderedPageBreak/>
         <w:t>Modèle de données</w:t>
@@ -2915,7 +2810,7 @@
       <w:pPr>
         <w:pStyle w:val="Titre2"/>
       </w:pPr>
-      <w:bookmarkStart w:id="5" w:name="_Toc33522687"/>
+      <w:bookmarkStart w:id="5" w:name="_Toc33779373"/>
       <w:r>
         <w:t>Modèle conceptuel des données</w:t>
       </w:r>
@@ -2983,7 +2878,7 @@
       <w:pPr>
         <w:pStyle w:val="Titre2"/>
       </w:pPr>
-      <w:bookmarkStart w:id="6" w:name="_Toc33522688"/>
+      <w:bookmarkStart w:id="6" w:name="_Toc33779374"/>
       <w:r>
         <w:t>Modèle logique des données</w:t>
       </w:r>
@@ -3052,7 +2947,7 @@
         <w:pStyle w:val="Titre2"/>
         <w:pageBreakBefore/>
       </w:pPr>
-      <w:bookmarkStart w:id="7" w:name="_Toc33522689"/>
+      <w:bookmarkStart w:id="7" w:name="_Toc33779375"/>
       <w:r>
         <w:lastRenderedPageBreak/>
         <w:t>Contraintes sur les champs</w:t>
@@ -3308,7 +3203,7 @@
       <w:pPr>
         <w:pStyle w:val="Titre2"/>
       </w:pPr>
-      <w:bookmarkStart w:id="8" w:name="_Toc33522690"/>
+      <w:bookmarkStart w:id="8" w:name="_Toc33779376"/>
       <w:r>
         <w:t>Choix d’implémentation</w:t>
       </w:r>
@@ -3355,7 +3250,7 @@
         <w:t xml:space="preserve">, qui contiendra </w:t>
       </w:r>
       <w:r>
-        <w:t>les éléments communs à toutes les vues </w:t>
+        <w:t>les éléments communs </w:t>
       </w:r>
       <w:r>
         <w:t>:</w:t>
@@ -3448,7 +3343,16 @@
         <w:t xml:space="preserve"> </w:t>
       </w:r>
       <w:r>
-        <w:t>1 contrôleur dédié à la page d’accueil (route par défaut)</w:t>
+        <w:t>1 contrôleur dédié à la page d’accueil (</w:t>
+      </w:r>
+      <w:r>
+        <w:sym w:font="Wingdings" w:char="F0F3"/>
+      </w:r>
+      <w:r>
+        <w:t> </w:t>
+      </w:r>
+      <w:r>
+        <w:t>route par défaut)</w:t>
       </w:r>
       <w:r>
         <w:t> ;</w:t>
@@ -3524,7 +3428,7 @@
         <w:pStyle w:val="Titre2"/>
         <w:pageBreakBefore/>
       </w:pPr>
-      <w:bookmarkStart w:id="9" w:name="_Toc33522691"/>
+      <w:bookmarkStart w:id="9" w:name="_Toc33779377"/>
       <w:r>
         <w:lastRenderedPageBreak/>
         <w:t>script SQL</w:t>
@@ -5850,7 +5754,7 @@
         <w:pStyle w:val="Titre2"/>
         <w:pageBreakBefore/>
       </w:pPr>
-      <w:bookmarkStart w:id="11" w:name="_Toc33522692"/>
+      <w:bookmarkStart w:id="11" w:name="_Toc33779378"/>
       <w:r>
         <w:lastRenderedPageBreak/>
         <w:t>Script SQL (généré depuis la console Sy</w:t>
@@ -8912,7 +8816,7 @@
       <w:pPr>
         <w:pStyle w:val="Titre1"/>
       </w:pPr>
-      <w:bookmarkStart w:id="12" w:name="_Toc33522693"/>
+      <w:bookmarkStart w:id="12" w:name="_Toc33779379"/>
       <w:r>
         <w:lastRenderedPageBreak/>
         <w:t>Planning de projet</w:t>
@@ -8923,7 +8827,7 @@
       <w:pPr>
         <w:pStyle w:val="Titre2"/>
       </w:pPr>
-      <w:bookmarkStart w:id="13" w:name="_Toc33522694"/>
+      <w:bookmarkStart w:id="13" w:name="_Toc33779380"/>
       <w:r>
         <w:t>Diagramme de Gantt</w:t>
       </w:r>
@@ -8991,7 +8895,7 @@
       <w:pPr>
         <w:pStyle w:val="Titre2"/>
       </w:pPr>
-      <w:bookmarkStart w:id="14" w:name="_Toc33522695"/>
+      <w:bookmarkStart w:id="14" w:name="_Toc33779381"/>
       <w:r>
         <w:t>Diagramme de ressources</w:t>
       </w:r>
@@ -9059,26 +8963,45 @@
       <w:pPr>
         <w:pStyle w:val="Titre1"/>
       </w:pPr>
-      <w:bookmarkStart w:id="15" w:name="_Toc33522696"/>
+      <w:bookmarkStart w:id="15" w:name="_Toc33779382"/>
+      <w:r>
+        <w:t>Maqu</w:t>
+      </w:r>
+      <w:r>
+        <w:t>e</w:t>
+      </w:r>
+      <w:r>
+        <w:t>ttage</w:t>
+      </w:r>
+      <w:bookmarkEnd w:id="15"/>
+    </w:p>
+    <w:p>
+      <w:pPr>
+        <w:jc w:val="both"/>
+      </w:pPr>
+      <w:r>
+        <w:t>Les sections suivantes présentent les maquettes originales des différentes pages</w:t>
+      </w:r>
+      <w:r>
+        <w:t>, telles qu’elles ont été conçues à l’origine du projet.</w:t>
+      </w:r>
+    </w:p>
+    <w:p>
+      <w:pPr>
+        <w:jc w:val="both"/>
+      </w:pPr>
+      <w:r>
+        <w:t>Le rendu final du site pourra différer pour donner suite aux remarques et commentaires effectués lors de la séance de présentation.</w:t>
+      </w:r>
+    </w:p>
+    <w:p>
+      <w:pPr>
+        <w:pStyle w:val="Titre2"/>
+      </w:pPr>
+      <w:bookmarkStart w:id="16" w:name="_Toc33779383"/>
       <w:r>
         <w:lastRenderedPageBreak/>
-        <w:t>Maqu</w:t>
-      </w:r>
-      <w:r>
-        <w:t>e</w:t>
-      </w:r>
-      <w:r>
-        <w:t>ttage</w:t>
-      </w:r>
-      <w:bookmarkEnd w:id="15"/>
-    </w:p>
-    <w:p>
-      <w:pPr>
-        <w:pStyle w:val="Titre2"/>
-      </w:pPr>
-      <w:bookmarkStart w:id="16" w:name="_Toc33522697"/>
-      <w:r>
-        <w:t xml:space="preserve">Pages d’accueil – </w:t>
+        <w:t xml:space="preserve">Page d’accueil – </w:t>
       </w:r>
       <w:r>
         <w:t>Informations générales</w:t>
@@ -9225,7 +9148,7 @@
       <w:pPr>
         <w:pStyle w:val="Titre2"/>
       </w:pPr>
-      <w:bookmarkStart w:id="17" w:name="_Toc33522698"/>
+      <w:bookmarkStart w:id="17" w:name="_Toc33779384"/>
       <w:r>
         <w:lastRenderedPageBreak/>
         <w:t>Affichage de la liste des sessions existantes (</w:t>
@@ -9391,7 +9314,7 @@
       <w:pPr>
         <w:pStyle w:val="Titre2"/>
       </w:pPr>
-      <w:bookmarkStart w:id="19" w:name="_Toc33522699"/>
+      <w:bookmarkStart w:id="19" w:name="_Toc33779385"/>
       <w:bookmarkEnd w:id="18"/>
       <w:r>
         <w:lastRenderedPageBreak/>
@@ -9526,7 +9449,7 @@
       <w:pPr>
         <w:pStyle w:val="Titre2"/>
       </w:pPr>
-      <w:bookmarkStart w:id="21" w:name="_Toc33522700"/>
+      <w:bookmarkStart w:id="21" w:name="_Toc33779386"/>
       <w:bookmarkEnd w:id="20"/>
       <w:r>
         <w:lastRenderedPageBreak/>
@@ -9722,7 +9645,7 @@
       <w:pPr>
         <w:pStyle w:val="Titre2"/>
       </w:pPr>
-      <w:bookmarkStart w:id="22" w:name="_Toc33522701"/>
+      <w:bookmarkStart w:id="22" w:name="_Toc33779387"/>
       <w:r>
         <w:lastRenderedPageBreak/>
         <w:t>Liste des stagiaires</w:t>
@@ -9860,7 +9783,7 @@
       <w:pPr>
         <w:pStyle w:val="Titre2"/>
       </w:pPr>
-      <w:bookmarkStart w:id="23" w:name="_Toc33522702"/>
+      <w:bookmarkStart w:id="23" w:name="_Toc33779388"/>
       <w:r>
         <w:lastRenderedPageBreak/>
         <w:t>Détails d’un</w:t>
@@ -10058,7 +9981,7 @@
       <w:pPr>
         <w:pStyle w:val="Titre2"/>
       </w:pPr>
-      <w:bookmarkStart w:id="24" w:name="_Toc33522703"/>
+      <w:bookmarkStart w:id="24" w:name="_Toc33779389"/>
       <w:r>
         <w:lastRenderedPageBreak/>
         <w:t>Ajout / Modification</w:t>
@@ -10155,7 +10078,7 @@
         <w:pStyle w:val="Titre1"/>
         <w:pageBreakBefore/>
       </w:pPr>
-      <w:bookmarkStart w:id="25" w:name="_Toc33522704"/>
+      <w:bookmarkStart w:id="25" w:name="_Toc33779390"/>
       <w:r>
         <w:lastRenderedPageBreak/>
         <w:t>Copies d’écrans de l’application fonctionnelle</w:t>
@@ -10166,7 +10089,7 @@
       <w:pPr>
         <w:pStyle w:val="Titre2"/>
       </w:pPr>
-      <w:bookmarkStart w:id="26" w:name="_Toc33522705"/>
+      <w:bookmarkStart w:id="26" w:name="_Toc33779391"/>
       <w:r>
         <w:t>Menu de navigation</w:t>
       </w:r>
@@ -10232,7 +10155,7 @@
       <w:pPr>
         <w:pStyle w:val="Titre2"/>
       </w:pPr>
-      <w:bookmarkStart w:id="27" w:name="_Toc33522706"/>
+      <w:bookmarkStart w:id="27" w:name="_Toc33779392"/>
       <w:r>
         <w:t>Page d’accueil</w:t>
       </w:r>
@@ -10309,7 +10232,7 @@
       <w:pPr>
         <w:pStyle w:val="Titre2"/>
       </w:pPr>
-      <w:bookmarkStart w:id="28" w:name="_Toc33522707"/>
+      <w:bookmarkStart w:id="28" w:name="_Toc33779393"/>
       <w:r>
         <w:lastRenderedPageBreak/>
         <w:t>Liste des sessions</w:t>
@@ -10416,7 +10339,7 @@
       <w:pPr>
         <w:pStyle w:val="Titre2"/>
       </w:pPr>
-      <w:bookmarkStart w:id="30" w:name="_Toc33522708"/>
+      <w:bookmarkStart w:id="30" w:name="_Toc33779394"/>
       <w:bookmarkEnd w:id="29"/>
       <w:r>
         <w:lastRenderedPageBreak/>
@@ -10532,7 +10455,7 @@
       <w:pPr>
         <w:pStyle w:val="Titre2"/>
       </w:pPr>
-      <w:bookmarkStart w:id="31" w:name="_Toc33522709"/>
+      <w:bookmarkStart w:id="31" w:name="_Toc33779395"/>
       <w:r>
         <w:lastRenderedPageBreak/>
         <w:t>Ajout d’une session (avant ajout du premier module)</w:t>
@@ -10714,7 +10637,7 @@
       <w:pPr>
         <w:pStyle w:val="Titre2"/>
       </w:pPr>
-      <w:bookmarkStart w:id="34" w:name="_Toc33522710"/>
+      <w:bookmarkStart w:id="34" w:name="_Toc33779396"/>
       <w:bookmarkEnd w:id="32"/>
       <w:r>
         <w:lastRenderedPageBreak/>
@@ -10786,7 +10709,6 @@
         <w:keepNext/>
         <w:jc w:val="both"/>
       </w:pPr>
-      <w:bookmarkStart w:id="35" w:name="_GoBack"/>
       <w:r>
         <w:t>Actions possibles (hors menu de navigation) :</w:t>
       </w:r>
@@ -10872,11 +10794,7 @@
         <w:jc w:val="both"/>
       </w:pPr>
       <w:r>
-        <w:t xml:space="preserve">Possibilité de suppression </w:t>
-      </w:r>
-      <w:bookmarkEnd w:id="35"/>
-      <w:r>
-        <w:t>de ce module en cliquant sur le bouton “Supprimer ce module”.</w:t>
+        <w:t>Possibilité de suppression de ce module en cliquant sur le bouton “Supprimer ce module”.</w:t>
       </w:r>
     </w:p>
     <w:p>
@@ -10896,12 +10814,12 @@
       <w:pPr>
         <w:pStyle w:val="Titre2"/>
       </w:pPr>
-      <w:bookmarkStart w:id="36" w:name="_Toc33522711"/>
+      <w:bookmarkStart w:id="35" w:name="_Toc33779397"/>
       <w:r>
         <w:lastRenderedPageBreak/>
         <w:t>Liste des stagiaires</w:t>
       </w:r>
-      <w:bookmarkEnd w:id="36"/>
+      <w:bookmarkEnd w:id="35"/>
     </w:p>
     <w:p>
       <w:pPr>
@@ -11026,12 +10944,12 @@
       <w:pPr>
         <w:pStyle w:val="Titre2"/>
       </w:pPr>
-      <w:bookmarkStart w:id="37" w:name="_Toc33522712"/>
+      <w:bookmarkStart w:id="36" w:name="_Toc33779398"/>
       <w:r>
         <w:lastRenderedPageBreak/>
         <w:t>Ajout d’un stagiaire</w:t>
       </w:r>
-      <w:bookmarkEnd w:id="37"/>
+      <w:bookmarkEnd w:id="36"/>
     </w:p>
     <w:p>
       <w:pPr>
@@ -11132,12 +11050,12 @@
       <w:pPr>
         <w:pStyle w:val="Titre2"/>
       </w:pPr>
-      <w:bookmarkStart w:id="38" w:name="_Toc33522713"/>
+      <w:bookmarkStart w:id="37" w:name="_Toc33779399"/>
       <w:r>
         <w:lastRenderedPageBreak/>
         <w:t>Détails d’un stagiaire</w:t>
       </w:r>
-      <w:bookmarkEnd w:id="38"/>
+      <w:bookmarkEnd w:id="37"/>
     </w:p>
     <w:p>
       <w:pPr>
@@ -11283,26 +11201,27 @@
         <w:pStyle w:val="Titre1"/>
         <w:pageBreakBefore/>
       </w:pPr>
-      <w:bookmarkStart w:id="39" w:name="_Toc33522714"/>
+      <w:bookmarkStart w:id="38" w:name="_Toc33779400"/>
       <w:r>
         <w:lastRenderedPageBreak/>
         <w:t>Bilan</w:t>
       </w:r>
+      <w:bookmarkEnd w:id="38"/>
+    </w:p>
+    <w:p>
+      <w:pPr>
+        <w:pStyle w:val="Titre2"/>
+      </w:pPr>
+      <w:bookmarkStart w:id="39" w:name="_Toc33779401"/>
+      <w:r>
+        <w:t>Difficultés rencontrées</w:t>
+      </w:r>
       <w:bookmarkEnd w:id="39"/>
     </w:p>
     <w:p>
       <w:pPr>
-        <w:pStyle w:val="Titre2"/>
-      </w:pPr>
-      <w:bookmarkStart w:id="40" w:name="_Toc33522715"/>
-      <w:r>
-        <w:t>Difficultés rencontrées</w:t>
-      </w:r>
-      <w:bookmarkEnd w:id="40"/>
-    </w:p>
-    <w:p>
-      <w:pPr>
         <w:keepNext/>
+        <w:jc w:val="both"/>
       </w:pPr>
       <w:r>
         <w:t>Des difficultés ont été rencontrées sur les sujets suivants :</w:t>
@@ -11365,70 +11284,21 @@
       <w:pPr>
         <w:pStyle w:val="Titre2"/>
       </w:pPr>
-      <w:bookmarkStart w:id="41" w:name="_Toc33522716"/>
+      <w:bookmarkStart w:id="40" w:name="_Toc33779402"/>
       <w:r>
         <w:t>Reste à faire</w:t>
       </w:r>
+      <w:bookmarkEnd w:id="40"/>
+    </w:p>
+    <w:p>
+      <w:pPr>
+        <w:jc w:val="both"/>
+      </w:pPr>
+      <w:r>
+        <w:t>Toutes les contraintes qui n’étaient pas gérées précédemment le sont désormais.</w:t>
+      </w:r>
+      <w:bookmarkStart w:id="41" w:name="_GoBack"/>
       <w:bookmarkEnd w:id="41"/>
-    </w:p>
-    <w:p>
-      <w:pPr>
-        <w:keepNext/>
-      </w:pPr>
-      <w:r>
-        <w:t>Cert</w:t>
-      </w:r>
-      <w:r>
-        <w:t>ai</w:t>
-      </w:r>
-      <w:r>
-        <w:t>nes</w:t>
-      </w:r>
-      <w:r>
-        <w:t xml:space="preserve"> contraintes ne sont pas encore complètement gérées :</w:t>
-      </w:r>
-    </w:p>
-    <w:p>
-      <w:pPr>
-        <w:pStyle w:val="Paragraphedeliste"/>
-        <w:keepNext/>
-        <w:numPr>
-          <w:ilvl w:val="0"/>
-          <w:numId w:val="2"/>
-        </w:numPr>
-        <w:jc w:val="both"/>
-      </w:pPr>
-      <w:r>
-        <w:t>La durée d’une session doit permettre de dispenser l’ensemble des modules prévus (la somme des durées individuelles des modules doit être inférieure ou égale au nombre de jours ouvrés entre les dates de démarrage et d’achèvement de la formation)</w:t>
-      </w:r>
-      <w:r>
-        <w:t> ;</w:t>
-      </w:r>
-    </w:p>
-    <w:p>
-      <w:pPr>
-        <w:pStyle w:val="Paragraphedeliste"/>
-        <w:keepNext/>
-        <w:numPr>
-          <w:ilvl w:val="0"/>
-          <w:numId w:val="2"/>
-        </w:numPr>
-        <w:jc w:val="both"/>
-      </w:pPr>
-      <w:r>
-        <w:t xml:space="preserve">Un stagiaire ne peut pas être inscrits simultanément à deux sessions dont les dates se chevauchent </w:t>
-      </w:r>
-      <w:proofErr w:type="gramStart"/>
-      <w:r>
-        <w:t>ou</w:t>
-      </w:r>
-      <w:proofErr w:type="gramEnd"/>
-      <w:r>
-        <w:t xml:space="preserve"> se recouvrent</w:t>
-      </w:r>
-      <w:r>
-        <w:t>.</w:t>
-      </w:r>
     </w:p>
     <w:sectPr>
       <w:footerReference w:type="default" r:id="rId27"/>
@@ -12628,6 +12498,119 @@
     </w:lvl>
   </w:abstractNum>
   <w:abstractNum w:abstractNumId="17" w15:restartNumberingAfterBreak="0">
+    <w:nsid w:val="2B436985"/>
+    <w:multiLevelType w:val="hybridMultilevel"/>
+    <w:tmpl w:val="C65EB8E8"/>
+    <w:lvl w:ilvl="0" w:tplc="040C0001">
+      <w:start w:val="1"/>
+      <w:numFmt w:val="bullet"/>
+      <w:lvlText w:val=""/>
+      <w:lvlJc w:val="left"/>
+      <w:pPr>
+        <w:ind w:left="720" w:hanging="360"/>
+      </w:pPr>
+      <w:rPr>
+        <w:rFonts w:ascii="Symbol" w:hAnsi="Symbol" w:hint="default"/>
+      </w:rPr>
+    </w:lvl>
+    <w:lvl w:ilvl="1" w:tplc="040C0003" w:tentative="1">
+      <w:start w:val="1"/>
+      <w:numFmt w:val="bullet"/>
+      <w:lvlText w:val="o"/>
+      <w:lvlJc w:val="left"/>
+      <w:pPr>
+        <w:ind w:left="1440" w:hanging="360"/>
+      </w:pPr>
+      <w:rPr>
+        <w:rFonts w:ascii="Courier New" w:hAnsi="Courier New" w:cs="Courier New" w:hint="default"/>
+      </w:rPr>
+    </w:lvl>
+    <w:lvl w:ilvl="2" w:tplc="040C0005" w:tentative="1">
+      <w:start w:val="1"/>
+      <w:numFmt w:val="bullet"/>
+      <w:lvlText w:val=""/>
+      <w:lvlJc w:val="left"/>
+      <w:pPr>
+        <w:ind w:left="2160" w:hanging="360"/>
+      </w:pPr>
+      <w:rPr>
+        <w:rFonts w:ascii="Wingdings" w:hAnsi="Wingdings" w:hint="default"/>
+      </w:rPr>
+    </w:lvl>
+    <w:lvl w:ilvl="3" w:tplc="040C0001" w:tentative="1">
+      <w:start w:val="1"/>
+      <w:numFmt w:val="bullet"/>
+      <w:lvlText w:val=""/>
+      <w:lvlJc w:val="left"/>
+      <w:pPr>
+        <w:ind w:left="2880" w:hanging="360"/>
+      </w:pPr>
+      <w:rPr>
+        <w:rFonts w:ascii="Symbol" w:hAnsi="Symbol" w:hint="default"/>
+      </w:rPr>
+    </w:lvl>
+    <w:lvl w:ilvl="4" w:tplc="040C0003" w:tentative="1">
+      <w:start w:val="1"/>
+      <w:numFmt w:val="bullet"/>
+      <w:lvlText w:val="o"/>
+      <w:lvlJc w:val="left"/>
+      <w:pPr>
+        <w:ind w:left="3600" w:hanging="360"/>
+      </w:pPr>
+      <w:rPr>
+        <w:rFonts w:ascii="Courier New" w:hAnsi="Courier New" w:cs="Courier New" w:hint="default"/>
+      </w:rPr>
+    </w:lvl>
+    <w:lvl w:ilvl="5" w:tplc="040C0005" w:tentative="1">
+      <w:start w:val="1"/>
+      <w:numFmt w:val="bullet"/>
+      <w:lvlText w:val=""/>
+      <w:lvlJc w:val="left"/>
+      <w:pPr>
+        <w:ind w:left="4320" w:hanging="360"/>
+      </w:pPr>
+      <w:rPr>
+        <w:rFonts w:ascii="Wingdings" w:hAnsi="Wingdings" w:hint="default"/>
+      </w:rPr>
+    </w:lvl>
+    <w:lvl w:ilvl="6" w:tplc="040C0001" w:tentative="1">
+      <w:start w:val="1"/>
+      <w:numFmt w:val="bullet"/>
+      <w:lvlText w:val=""/>
+      <w:lvlJc w:val="left"/>
+      <w:pPr>
+        <w:ind w:left="5040" w:hanging="360"/>
+      </w:pPr>
+      <w:rPr>
+        <w:rFonts w:ascii="Symbol" w:hAnsi="Symbol" w:hint="default"/>
+      </w:rPr>
+    </w:lvl>
+    <w:lvl w:ilvl="7" w:tplc="040C0003" w:tentative="1">
+      <w:start w:val="1"/>
+      <w:numFmt w:val="bullet"/>
+      <w:lvlText w:val="o"/>
+      <w:lvlJc w:val="left"/>
+      <w:pPr>
+        <w:ind w:left="5760" w:hanging="360"/>
+      </w:pPr>
+      <w:rPr>
+        <w:rFonts w:ascii="Courier New" w:hAnsi="Courier New" w:cs="Courier New" w:hint="default"/>
+      </w:rPr>
+    </w:lvl>
+    <w:lvl w:ilvl="8" w:tplc="040C0005" w:tentative="1">
+      <w:start w:val="1"/>
+      <w:numFmt w:val="bullet"/>
+      <w:lvlText w:val=""/>
+      <w:lvlJc w:val="left"/>
+      <w:pPr>
+        <w:ind w:left="6480" w:hanging="360"/>
+      </w:pPr>
+      <w:rPr>
+        <w:rFonts w:ascii="Wingdings" w:hAnsi="Wingdings" w:hint="default"/>
+      </w:rPr>
+    </w:lvl>
+  </w:abstractNum>
+  <w:abstractNum w:abstractNumId="18" w15:restartNumberingAfterBreak="0">
     <w:nsid w:val="3B7818C4"/>
     <w:multiLevelType w:val="hybridMultilevel"/>
     <w:tmpl w:val="B15240F2"/>
@@ -12740,7 +12723,7 @@
       </w:rPr>
     </w:lvl>
   </w:abstractNum>
-  <w:abstractNum w:abstractNumId="18" w15:restartNumberingAfterBreak="0">
+  <w:abstractNum w:abstractNumId="19" w15:restartNumberingAfterBreak="0">
     <w:nsid w:val="44664438"/>
     <w:multiLevelType w:val="hybridMultilevel"/>
     <w:tmpl w:val="9A74D9AC"/>
@@ -12880,7 +12863,7 @@
       </w:rPr>
     </w:lvl>
   </w:abstractNum>
-  <w:abstractNum w:abstractNumId="19" w15:restartNumberingAfterBreak="0">
+  <w:abstractNum w:abstractNumId="20" w15:restartNumberingAfterBreak="0">
     <w:nsid w:val="4732142B"/>
     <w:multiLevelType w:val="hybridMultilevel"/>
     <w:tmpl w:val="DA14C8A4"/>
@@ -12993,7 +12976,7 @@
       </w:rPr>
     </w:lvl>
   </w:abstractNum>
-  <w:abstractNum w:abstractNumId="20" w15:restartNumberingAfterBreak="0">
+  <w:abstractNum w:abstractNumId="21" w15:restartNumberingAfterBreak="0">
     <w:nsid w:val="492675BF"/>
     <w:multiLevelType w:val="hybridMultilevel"/>
     <w:tmpl w:val="CC70A082"/>
@@ -13106,7 +13089,7 @@
       </w:rPr>
     </w:lvl>
   </w:abstractNum>
-  <w:abstractNum w:abstractNumId="21" w15:restartNumberingAfterBreak="0">
+  <w:abstractNum w:abstractNumId="22" w15:restartNumberingAfterBreak="0">
     <w:nsid w:val="56734392"/>
     <w:multiLevelType w:val="hybridMultilevel"/>
     <w:tmpl w:val="EE0257BA"/>
@@ -13219,7 +13202,7 @@
       </w:rPr>
     </w:lvl>
   </w:abstractNum>
-  <w:abstractNum w:abstractNumId="22" w15:restartNumberingAfterBreak="0">
+  <w:abstractNum w:abstractNumId="23" w15:restartNumberingAfterBreak="0">
     <w:nsid w:val="599021EC"/>
     <w:multiLevelType w:val="hybridMultilevel"/>
     <w:tmpl w:val="1BC224CC"/>
@@ -13332,7 +13315,7 @@
       </w:rPr>
     </w:lvl>
   </w:abstractNum>
-  <w:abstractNum w:abstractNumId="23" w15:restartNumberingAfterBreak="0">
+  <w:abstractNum w:abstractNumId="24" w15:restartNumberingAfterBreak="0">
     <w:nsid w:val="658746D3"/>
     <w:multiLevelType w:val="hybridMultilevel"/>
     <w:tmpl w:val="8AC080C0"/>
@@ -13472,7 +13455,7 @@
       </w:rPr>
     </w:lvl>
   </w:abstractNum>
-  <w:abstractNum w:abstractNumId="24" w15:restartNumberingAfterBreak="0">
+  <w:abstractNum w:abstractNumId="25" w15:restartNumberingAfterBreak="0">
     <w:nsid w:val="69AB04D9"/>
     <w:multiLevelType w:val="hybridMultilevel"/>
     <w:tmpl w:val="54ACCBF6"/>
@@ -13585,7 +13568,7 @@
       </w:rPr>
     </w:lvl>
   </w:abstractNum>
-  <w:abstractNum w:abstractNumId="25" w15:restartNumberingAfterBreak="0">
+  <w:abstractNum w:abstractNumId="26" w15:restartNumberingAfterBreak="0">
     <w:nsid w:val="69D316F8"/>
     <w:multiLevelType w:val="hybridMultilevel"/>
     <w:tmpl w:val="9474D3BA"/>
@@ -13698,7 +13681,7 @@
       </w:rPr>
     </w:lvl>
   </w:abstractNum>
-  <w:abstractNum w:abstractNumId="26" w15:restartNumberingAfterBreak="0">
+  <w:abstractNum w:abstractNumId="27" w15:restartNumberingAfterBreak="0">
     <w:nsid w:val="6B4A32CA"/>
     <w:multiLevelType w:val="hybridMultilevel"/>
     <w:tmpl w:val="56845D6A"/>
@@ -13811,7 +13794,7 @@
       </w:rPr>
     </w:lvl>
   </w:abstractNum>
-  <w:abstractNum w:abstractNumId="27" w15:restartNumberingAfterBreak="0">
+  <w:abstractNum w:abstractNumId="28" w15:restartNumberingAfterBreak="0">
     <w:nsid w:val="6FF85D36"/>
     <w:multiLevelType w:val="hybridMultilevel"/>
     <w:tmpl w:val="4C54A25C"/>
@@ -13924,7 +13907,7 @@
       </w:rPr>
     </w:lvl>
   </w:abstractNum>
-  <w:abstractNum w:abstractNumId="28" w15:restartNumberingAfterBreak="0">
+  <w:abstractNum w:abstractNumId="29" w15:restartNumberingAfterBreak="0">
     <w:nsid w:val="7866244D"/>
     <w:multiLevelType w:val="hybridMultilevel"/>
     <w:tmpl w:val="CE229B58"/>
@@ -14037,7 +14020,7 @@
       </w:rPr>
     </w:lvl>
   </w:abstractNum>
-  <w:abstractNum w:abstractNumId="29" w15:restartNumberingAfterBreak="0">
+  <w:abstractNum w:abstractNumId="30" w15:restartNumberingAfterBreak="0">
     <w:nsid w:val="7FC62291"/>
     <w:multiLevelType w:val="hybridMultilevel"/>
     <w:tmpl w:val="9C422438"/>
@@ -14151,16 +14134,16 @@
     </w:lvl>
   </w:abstractNum>
   <w:num w:numId="1">
-    <w:abstractNumId w:val="27"/>
+    <w:abstractNumId w:val="28"/>
   </w:num>
   <w:num w:numId="2">
-    <w:abstractNumId w:val="26"/>
+    <w:abstractNumId w:val="27"/>
   </w:num>
   <w:num w:numId="3">
     <w:abstractNumId w:val="13"/>
   </w:num>
   <w:num w:numId="4">
-    <w:abstractNumId w:val="17"/>
+    <w:abstractNumId w:val="18"/>
   </w:num>
   <w:num w:numId="5">
     <w:abstractNumId w:val="15"/>
@@ -14169,7 +14152,7 @@
     <w:abstractNumId w:val="16"/>
   </w:num>
   <w:num w:numId="7">
-    <w:abstractNumId w:val="28"/>
+    <w:abstractNumId w:val="29"/>
   </w:num>
   <w:num w:numId="8">
     <w:abstractNumId w:val="10"/>
@@ -14178,7 +14161,7 @@
     <w:abstractNumId w:val="14"/>
   </w:num>
   <w:num w:numId="10">
-    <w:abstractNumId w:val="20"/>
+    <w:abstractNumId w:val="21"/>
   </w:num>
   <w:num w:numId="11">
     <w:abstractNumId w:val="8"/>
@@ -14214,31 +14197,34 @@
     <w:abstractNumId w:val="11"/>
   </w:num>
   <w:num w:numId="22">
+    <w:abstractNumId w:val="20"/>
+  </w:num>
+  <w:num w:numId="23">
+    <w:abstractNumId w:val="25"/>
+  </w:num>
+  <w:num w:numId="24">
+    <w:abstractNumId w:val="26"/>
+  </w:num>
+  <w:num w:numId="25">
+    <w:abstractNumId w:val="23"/>
+  </w:num>
+  <w:num w:numId="26">
+    <w:abstractNumId w:val="30"/>
+  </w:num>
+  <w:num w:numId="27">
+    <w:abstractNumId w:val="22"/>
+  </w:num>
+  <w:num w:numId="28">
     <w:abstractNumId w:val="19"/>
   </w:num>
-  <w:num w:numId="23">
+  <w:num w:numId="29">
     <w:abstractNumId w:val="24"/>
-  </w:num>
-  <w:num w:numId="24">
-    <w:abstractNumId w:val="25"/>
-  </w:num>
-  <w:num w:numId="25">
-    <w:abstractNumId w:val="22"/>
-  </w:num>
-  <w:num w:numId="26">
-    <w:abstractNumId w:val="29"/>
-  </w:num>
-  <w:num w:numId="27">
-    <w:abstractNumId w:val="21"/>
-  </w:num>
-  <w:num w:numId="28">
-    <w:abstractNumId w:val="18"/>
-  </w:num>
-  <w:num w:numId="29">
-    <w:abstractNumId w:val="23"/>
   </w:num>
   <w:num w:numId="30">
     <w:abstractNumId w:val="12"/>
+  </w:num>
+  <w:num w:numId="31">
+    <w:abstractNumId w:val="17"/>
   </w:num>
 </w:numbering>
 </file>
@@ -15270,10 +15256,13 @@
     <w:autoRedefine/>
     <w:uiPriority w:val="39"/>
     <w:unhideWhenUsed/>
-    <w:rsid w:val="00653BB1"/>
+    <w:rsid w:val="008C1B49"/>
     <w:pPr>
-      <w:spacing w:after="100"/>
-      <w:ind w:left="200"/>
+      <w:tabs>
+        <w:tab w:val="right" w:leader="dot" w:pos="9628"/>
+      </w:tabs>
+      <w:spacing w:after="100" w:line="240" w:lineRule="auto"/>
+      <w:ind w:left="198"/>
     </w:pPr>
   </w:style>
   <w:style w:type="character" w:styleId="Lienhypertexte">
@@ -16826,7 +16815,7 @@
 </file>
 
 <file path=customXml/itemProps1.xml><?xml version="1.0" encoding="utf-8"?>
-<ds:datastoreItem xmlns:ds="http://schemas.openxmlformats.org/officeDocument/2006/customXml" ds:itemID="{29412DEF-BEF4-4C30-B9E4-7E06CDD4F394}">
+<ds:datastoreItem xmlns:ds="http://schemas.openxmlformats.org/officeDocument/2006/customXml" ds:itemID="{4D89D32F-E0E9-4E7E-8945-5CDEB66D81CD}">
   <ds:schemaRefs>
     <ds:schemaRef ds:uri="http://schemas.openxmlformats.org/officeDocument/2006/bibliography"/>
   </ds:schemaRefs>

</xml_diff>